<commit_message>
update of alg3 pseudocode
</commit_message>
<xml_diff>
--- a/assessment2/Algorithm 3.docx
+++ b/assessment2/Algorithm 3.docx
@@ -1,314 +1,18 @@
 
 <file path=word/document.xml><?xml version="1.0" encoding="utf-8"?>
-<w:document xmlns:wpc="http://schemas.microsoft.com/office/word/2010/wordprocessingCanvas" xmlns:mc="http://schemas.openxmlformats.org/markup-compatibility/2006" xmlns:o="urn:schemas-microsoft-com:office:office" xmlns:r="http://schemas.openxmlformats.org/officeDocument/2006/relationships" xmlns:m="http://schemas.openxmlformats.org/officeDocument/2006/math" xmlns:v="urn:schemas-microsoft-com:vml" xmlns:wp14="http://schemas.microsoft.com/office/word/2010/wordprocessingDrawing" xmlns:wp="http://schemas.openxmlformats.org/drawingml/2006/wordprocessingDrawing" xmlns:w10="urn:schemas-microsoft-com:office:word" xmlns:w="http://schemas.openxmlformats.org/wordprocessingml/2006/main" xmlns:w14="http://schemas.microsoft.com/office/word/2010/wordml" xmlns:w15="http://schemas.microsoft.com/office/word/2012/wordml" xmlns:wpg="http://schemas.microsoft.com/office/word/2010/wordprocessingGroup" xmlns:wpi="http://schemas.microsoft.com/office/word/2010/wordprocessingInk" xmlns:wne="http://schemas.microsoft.com/office/word/2006/wordml" xmlns:wps="http://schemas.microsoft.com/office/word/2010/wordprocessingShape" xmlns:w16se="http://schemas.microsoft.com/office/word/2015/wordml/symex" xmlns:w16cid="http://schemas.microsoft.com/office/word/2016/wordml/cid" xmlns:w16="http://schemas.microsoft.com/office/word/2018/wordml" xmlns:w16cex="http://schemas.microsoft.com/office/word/2018/wordml/cex" xmlns:w16sdtdh="http://schemas.microsoft.com/office/word/2020/wordml/sdtdatahash" mc:Ignorable="w14 w15 wp14 w16se w16cid w16 w16cex w16sdtdh">
+<w:document xmlns:wpc="http://schemas.microsoft.com/office/word/2010/wordprocessingCanvas" xmlns:cx="http://schemas.microsoft.com/office/drawing/2014/chartex" xmlns:cx1="http://schemas.microsoft.com/office/drawing/2015/9/8/chartex" xmlns:cx2="http://schemas.microsoft.com/office/drawing/2015/10/21/chartex" xmlns:cx3="http://schemas.microsoft.com/office/drawing/2016/5/9/chartex" xmlns:cx4="http://schemas.microsoft.com/office/drawing/2016/5/10/chartex" xmlns:cx5="http://schemas.microsoft.com/office/drawing/2016/5/11/chartex" xmlns:cx6="http://schemas.microsoft.com/office/drawing/2016/5/12/chartex" xmlns:cx7="http://schemas.microsoft.com/office/drawing/2016/5/13/chartex" xmlns:cx8="http://schemas.microsoft.com/office/drawing/2016/5/14/chartex" xmlns:mc="http://schemas.openxmlformats.org/markup-compatibility/2006" xmlns:aink="http://schemas.microsoft.com/office/drawing/2016/ink" xmlns:am3d="http://schemas.microsoft.com/office/drawing/2017/model3d" xmlns:o="urn:schemas-microsoft-com:office:office" xmlns:oel="http://schemas.microsoft.com/office/2019/extlst" xmlns:r="http://schemas.openxmlformats.org/officeDocument/2006/relationships" xmlns:m="http://schemas.openxmlformats.org/officeDocument/2006/math" xmlns:v="urn:schemas-microsoft-com:vml" xmlns:wp14="http://schemas.microsoft.com/office/word/2010/wordprocessingDrawing" xmlns:wp="http://schemas.openxmlformats.org/drawingml/2006/wordprocessingDrawing" xmlns:w10="urn:schemas-microsoft-com:office:word" xmlns:w="http://schemas.openxmlformats.org/wordprocessingml/2006/main" xmlns:w14="http://schemas.microsoft.com/office/word/2010/wordml" xmlns:w15="http://schemas.microsoft.com/office/word/2012/wordml" xmlns:w16cex="http://schemas.microsoft.com/office/word/2018/wordml/cex" xmlns:w16cid="http://schemas.microsoft.com/office/word/2016/wordml/cid" xmlns:w16="http://schemas.microsoft.com/office/word/2018/wordml" xmlns:w16du="http://schemas.microsoft.com/office/word/2023/wordml/word16du" xmlns:w16sdtdh="http://schemas.microsoft.com/office/word/2020/wordml/sdtdatahash" xmlns:w16se="http://schemas.microsoft.com/office/word/2015/wordml/symex" xmlns:wpg="http://schemas.microsoft.com/office/word/2010/wordprocessingGroup" xmlns:wpi="http://schemas.microsoft.com/office/word/2010/wordprocessingInk" xmlns:wne="http://schemas.microsoft.com/office/word/2006/wordml" xmlns:wps="http://schemas.microsoft.com/office/word/2010/wordprocessingShape" mc:Ignorable="w14 w15 w16se w16cid w16 w16cex w16sdtdh w16du wp14">
   <w:body>
-    <w:p xmlns:wp14="http://schemas.microsoft.com/office/word/2010/wordml" wp14:paraId="57375426" wp14:textId="02E4F841">
-      <w:r>
-        <w:rPr>
-          <w:lang w:val="en-US"/>
-        </w:rPr>
-        <w:t xml:space="preserve">Algorithm 3 to print the list of students with total marks less than a certain </w:t>
-      </w:r>
-      <w:r>
-        <w:rPr>
-          <w:lang w:val="en-US"/>
-        </w:rPr>
-        <w:t>threshold</w:t>
-      </w:r>
-      <w:r>
-        <w:rPr>
-          <w:lang w:val="en-US"/>
-        </w:rPr>
-        <w:t>.</w:t>
-      </w:r>
-    </w:p>
     <w:p>
       <w:pPr>
-        <w:pStyle w:val="ListParagraph"/>
-        <w:numPr>
-          <w:ilvl w:val="0"/>
-          <w:numId w:val="1"/>
-        </w:numPr>
-        <w:rPr/>
-      </w:pPr>
-      <w:r>
-        <w:rPr/>
-        <w:t>Create</w:t>
-      </w:r>
-      <w:r>
-        <w:rPr/>
-        <w:t xml:space="preserve"> a </w:t>
-      </w:r>
-      <w:r>
-        <w:rPr/>
-        <w:t>function</w:t>
-      </w:r>
-      <w:r>
-        <w:rPr/>
-        <w:t xml:space="preserve"> </w:t>
-      </w:r>
-      <w:r>
-        <w:rPr/>
-        <w:t>called</w:t>
-      </w:r>
-      <w:r>
-        <w:rPr/>
-        <w:t xml:space="preserve"> </w:t>
-      </w:r>
-      <w:r>
-        <w:rPr/>
-        <w:t>ThresholdBasedList</w:t>
-      </w:r>
-      <w:r>
-        <w:rPr/>
-        <w:t>.</w:t>
-      </w:r>
-    </w:p>
-    <w:p>
-      <w:pPr>
-        <w:pStyle w:val="ListParagraph"/>
-        <w:numPr>
-          <w:ilvl w:val="0"/>
-          <w:numId w:val="1"/>
-        </w:numPr>
-        <w:rPr>
-          <w:lang w:val="en-US"/>
-        </w:rPr>
-      </w:pPr>
-      <w:r>
-        <w:rPr>
-          <w:lang w:val="en-US"/>
-        </w:rPr>
-        <w:t xml:space="preserve">Create a double </w:t>
-      </w:r>
-      <w:r>
-        <w:rPr>
-          <w:lang w:val="en-US"/>
-        </w:rPr>
-        <w:t>type of</w:t>
-      </w:r>
-      <w:r>
-        <w:rPr>
-          <w:lang w:val="en-US"/>
-        </w:rPr>
-        <w:t xml:space="preserve"> variable ‘</w:t>
-      </w:r>
-      <w:r>
-        <w:rPr>
-          <w:lang w:val="en-US"/>
-        </w:rPr>
-        <w:t>treshold</w:t>
-      </w:r>
-      <w:r>
-        <w:rPr>
-          <w:lang w:val="en-US"/>
-        </w:rPr>
-        <w:t>’.</w:t>
-      </w:r>
-    </w:p>
-    <w:p>
-      <w:pPr>
-        <w:pStyle w:val="ListParagraph"/>
-        <w:numPr>
-          <w:ilvl w:val="0"/>
-          <w:numId w:val="1"/>
-        </w:numPr>
-        <w:rPr>
-          <w:lang w:val="en-US"/>
-        </w:rPr>
-      </w:pPr>
-      <w:r>
-        <w:rPr>
-          <w:lang w:val="en-US"/>
-        </w:rPr>
-        <w:t>Create an array of students ‘students’ from the file.</w:t>
-      </w:r>
-    </w:p>
-    <w:p>
-      <w:pPr>
-        <w:pStyle w:val="ListParagraph"/>
-        <w:numPr>
-          <w:ilvl w:val="0"/>
-          <w:numId w:val="1"/>
-        </w:numPr>
-        <w:rPr/>
-      </w:pPr>
-      <w:r>
-        <w:rPr/>
-        <w:t>Prompt</w:t>
-      </w:r>
-      <w:r>
-        <w:rPr/>
-        <w:t xml:space="preserve"> </w:t>
-      </w:r>
-      <w:r>
-        <w:rPr/>
-        <w:t>user</w:t>
-      </w:r>
-      <w:r>
-        <w:rPr/>
-        <w:t xml:space="preserve"> to </w:t>
-      </w:r>
-      <w:r>
-        <w:rPr/>
-        <w:t>give</w:t>
-      </w:r>
-      <w:r>
-        <w:rPr/>
-        <w:t xml:space="preserve"> </w:t>
-      </w:r>
-      <w:r>
-        <w:rPr/>
-        <w:t>value</w:t>
-      </w:r>
-      <w:r>
-        <w:rPr/>
-        <w:t xml:space="preserve"> of </w:t>
-      </w:r>
-      <w:r>
-        <w:rPr/>
-        <w:t>threshold</w:t>
-      </w:r>
-      <w:r>
-        <w:rPr/>
-        <w:t xml:space="preserve"> as </w:t>
-      </w:r>
-      <w:r>
-        <w:rPr/>
-        <w:t>double.</w:t>
-      </w:r>
-    </w:p>
-    <w:p>
-      <w:pPr>
-        <w:pStyle w:val="ListParagraph"/>
-        <w:numPr>
-          <w:ilvl w:val="0"/>
-          <w:numId w:val="1"/>
-        </w:numPr>
-        <w:rPr/>
-      </w:pPr>
-      <w:r>
-        <w:rPr/>
-        <w:t>Read the value.</w:t>
-      </w:r>
-    </w:p>
-    <w:p>
-      <w:pPr>
-        <w:pStyle w:val="ListParagraph"/>
-        <w:numPr>
-          <w:ilvl w:val="0"/>
-          <w:numId w:val="1"/>
-        </w:numPr>
-        <w:rPr/>
-      </w:pPr>
-      <w:r>
-        <w:rPr/>
-        <w:t>Store</w:t>
-      </w:r>
-      <w:r>
-        <w:rPr/>
-        <w:t xml:space="preserve"> the </w:t>
-      </w:r>
-      <w:r>
-        <w:rPr/>
-        <w:t>value</w:t>
-      </w:r>
-      <w:r>
-        <w:rPr/>
-        <w:t>.</w:t>
-      </w:r>
-    </w:p>
-    <w:p>
-      <w:pPr>
-        <w:pStyle w:val="ListParagraph"/>
-        <w:numPr>
-          <w:ilvl w:val="0"/>
-          <w:numId w:val="1"/>
-        </w:numPr>
-        <w:rPr>
-          <w:lang w:val="en-US"/>
-        </w:rPr>
-      </w:pPr>
-      <w:r>
-        <w:rPr>
-          <w:lang w:val="en-US"/>
-        </w:rPr>
-        <w:t xml:space="preserve">For each student in ‘students’ array, </w:t>
-      </w:r>
-      <w:r>
-        <w:rPr>
-          <w:lang w:val="en-US"/>
-        </w:rPr>
-        <w:t>check</w:t>
-      </w:r>
-      <w:r>
-        <w:rPr>
-          <w:lang w:val="en-US"/>
-        </w:rPr>
-        <w:t xml:space="preserve"> the value of marks and compare with given threshold</w:t>
-      </w:r>
-    </w:p>
-    <w:p>
-      <w:pPr>
-        <w:pStyle w:val="ListParagraph"/>
-        <w:ind w:left="720"/>
-        <w:rPr>
-          <w:lang w:val="en-US"/>
-        </w:rPr>
-      </w:pPr>
-      <w:r>
-        <w:rPr>
-          <w:lang w:val="en-US"/>
-        </w:rPr>
-        <w:t xml:space="preserve">If the value is lower, print list with student name, </w:t>
-      </w:r>
-      <w:r>
-        <w:rPr>
-          <w:lang w:val="en-US"/>
-        </w:rPr>
-        <w:t>i</w:t>
-      </w:r>
-      <w:r>
-        <w:rPr>
-          <w:lang w:val="en-US"/>
-        </w:rPr>
-        <w:t>d</w:t>
-      </w:r>
-      <w:r>
-        <w:rPr>
-          <w:lang w:val="en-US"/>
-        </w:rPr>
-        <w:t xml:space="preserve"> </w:t>
-      </w:r>
-      <w:r>
-        <w:rPr>
-          <w:lang w:val="en-US"/>
-        </w:rPr>
-        <w:t>and total marks.</w:t>
-      </w:r>
-    </w:p>
-    <w:p>
-      <w:pPr>
-        <w:pStyle w:val="ListParagraph"/>
-        <w:ind w:left="720"/>
-        <w:rPr>
-          <w:lang w:val="en-US"/>
-        </w:rPr>
-      </w:pPr>
-    </w:p>
-    <w:p>
-      <w:pPr>
-        <w:pStyle w:val="Normal"/>
-        <w:ind w:left="0"/>
-        <w:rPr>
-          <w:lang w:val="en-US"/>
-        </w:rPr>
-      </w:pPr>
-      <w:r>
-        <w:rPr>
-          <w:lang w:val="en-US"/>
-        </w:rPr>
-        <w:t>Algorithm 4 to print the top 5 students with the highest total marks and the top 5 students with the lowest total marks.</w:t>
+        <w:rPr>
+          <w:lang w:val="en-AU"/>
+        </w:rPr>
+      </w:pPr>
+      <w:r>
+        <w:rPr>
+          <w:lang w:val="en-US"/>
+        </w:rPr>
+        <w:t>Algorithm 3 to print the list of students with total marks less than a certain threshold.</w:t>
       </w:r>
     </w:p>
     <w:p>
@@ -319,20 +23,58 @@
           <w:numId w:val="2"/>
         </w:numPr>
         <w:rPr>
-          <w:lang w:val="en-US"/>
-        </w:rPr>
-      </w:pPr>
-      <w:r>
-        <w:rPr>
-          <w:lang w:val="en-US"/>
-        </w:rPr>
-        <w:t xml:space="preserve">Create a function called </w:t>
-      </w:r>
-      <w:r>
-        <w:rPr>
-          <w:lang w:val="en-US"/>
-        </w:rPr>
-        <w:t>TopStudents.</w:t>
+          <w:lang w:val="en-AU"/>
+        </w:rPr>
+      </w:pPr>
+      <w:r>
+        <w:rPr>
+          <w:lang w:val="en-AU"/>
+        </w:rPr>
+        <w:t xml:space="preserve">Create a </w:t>
+      </w:r>
+      <w:r>
+        <w:rPr>
+          <w:lang w:val="en-AU"/>
+        </w:rPr>
+        <w:t>method</w:t>
+      </w:r>
+      <w:r>
+        <w:rPr>
+          <w:lang w:val="en-AU"/>
+        </w:rPr>
+        <w:t xml:space="preserve"> called </w:t>
+      </w:r>
+      <w:proofErr w:type="spellStart"/>
+      <w:r>
+        <w:rPr>
+          <w:lang w:val="en-AU"/>
+        </w:rPr>
+        <w:t>StudentMarkThreshold</w:t>
+      </w:r>
+      <w:proofErr w:type="spellEnd"/>
+      <w:r>
+        <w:rPr>
+          <w:lang w:val="en-AU"/>
+        </w:rPr>
+        <w:t xml:space="preserve"> with a </w:t>
+      </w:r>
+      <w:r>
+        <w:rPr>
+          <w:lang w:val="en-AU"/>
+        </w:rPr>
+        <w:t xml:space="preserve">variable double ‘threshold’ </w:t>
+      </w:r>
+      <w:r>
+        <w:rPr>
+          <w:lang w:val="en-AU"/>
+        </w:rPr>
+        <w:t>as input</w:t>
+      </w:r>
+      <w:r>
+        <w:rPr>
+          <w:lang w:val="en-AU"/>
+        </w:rPr>
+        <w:t>.</w:t>
       </w:r>
     </w:p>
     <w:p>
@@ -350,7 +92,7 @@
         <w:rPr>
           <w:lang w:val="en-US"/>
         </w:rPr>
-        <w:t>Create a list called topStudents.</w:t>
+        <w:t>Create an array of students ‘students’ from the file.</w:t>
       </w:r>
     </w:p>
     <w:p>
@@ -361,24 +103,30 @@
           <w:numId w:val="2"/>
         </w:numPr>
         <w:rPr>
-          <w:lang w:val="en-US"/>
-        </w:rPr>
-      </w:pPr>
-      <w:r>
-        <w:rPr>
-          <w:lang w:val="en-US"/>
-        </w:rPr>
-        <w:t xml:space="preserve">Crate a list called </w:t>
-      </w:r>
-      <w:r>
-        <w:rPr>
-          <w:lang w:val="en-US"/>
-        </w:rPr>
-        <w:t>bottomStudents</w:t>
-      </w:r>
-      <w:r>
-        <w:rPr>
-          <w:lang w:val="en-US"/>
+          <w:lang w:val="en-AU"/>
+        </w:rPr>
+      </w:pPr>
+      <w:r>
+        <w:rPr>
+          <w:lang w:val="en-AU"/>
+        </w:rPr>
+        <w:t>Prompt user to give value of threshold as double</w:t>
+      </w:r>
+      <w:r>
+        <w:rPr>
+          <w:lang w:val="en-AU"/>
+        </w:rPr>
+        <w:t>, between 0</w:t>
+      </w:r>
+      <w:r>
+        <w:rPr>
+          <w:lang w:val="en-AU"/>
+        </w:rPr>
+        <w:t xml:space="preserve"> and 100</w:t>
+      </w:r>
+      <w:r>
+        <w:rPr>
+          <w:lang w:val="en-AU"/>
         </w:rPr>
         <w:t>.</w:t>
       </w:r>
@@ -394,9 +142,127 @@
           <w:lang w:val="en-US"/>
         </w:rPr>
       </w:pPr>
+      <w:r>
+        <w:rPr>
+          <w:lang w:val="en-US"/>
+        </w:rPr>
+        <w:t>For each student in ‘students’ array</w:t>
+      </w:r>
+      <w:r>
+        <w:rPr>
+          <w:lang w:val="en-US"/>
+        </w:rPr>
+        <w:t xml:space="preserve">, use </w:t>
+      </w:r>
+      <w:proofErr w:type="spellStart"/>
+      <w:r>
+        <w:rPr>
+          <w:lang w:val="en-US"/>
+        </w:rPr>
+        <w:t>getTotalMark</w:t>
+      </w:r>
+      <w:proofErr w:type="spellEnd"/>
+      <w:r>
+        <w:rPr>
+          <w:lang w:val="en-US"/>
+        </w:rPr>
+        <w:t xml:space="preserve"> to calculate total mark of the student:</w:t>
+      </w:r>
+    </w:p>
+    <w:p>
+      <w:pPr>
+        <w:pStyle w:val="ListParagraph"/>
+        <w:rPr>
+          <w:lang w:val="en-US"/>
+        </w:rPr>
+      </w:pPr>
+      <w:proofErr w:type="spellStart"/>
+      <w:r>
+        <w:rPr>
+          <w:lang w:val="en-US"/>
+        </w:rPr>
+        <w:t>totalMark</w:t>
+      </w:r>
+      <w:proofErr w:type="spellEnd"/>
+      <w:r>
+        <w:rPr>
+          <w:lang w:val="en-US"/>
+        </w:rPr>
+        <w:t xml:space="preserve"> = mark1 + mark2 + mark3</w:t>
+      </w:r>
+    </w:p>
+    <w:p>
+      <w:pPr>
+        <w:pStyle w:val="ListParagraph"/>
+        <w:numPr>
+          <w:ilvl w:val="0"/>
+          <w:numId w:val="2"/>
+        </w:numPr>
+        <w:rPr>
+          <w:lang w:val="en-US"/>
+        </w:rPr>
+      </w:pPr>
+      <w:r>
+        <w:rPr>
+          <w:lang w:val="en-US"/>
+        </w:rPr>
+        <w:t xml:space="preserve">Compare student’s total mark to threshold and </w:t>
+      </w:r>
+      <w:r>
+        <w:rPr>
+          <w:lang w:val="en-US"/>
+        </w:rPr>
+        <w:t>print the outcome</w:t>
+      </w:r>
+    </w:p>
+    <w:p>
+      <w:pPr>
+        <w:pStyle w:val="ListParagraph"/>
+        <w:rPr>
+          <w:lang w:val="en-US"/>
+        </w:rPr>
+      </w:pPr>
+      <w:r>
+        <w:rPr>
+          <w:lang w:val="en-US"/>
+        </w:rPr>
+        <w:t xml:space="preserve">If </w:t>
+      </w:r>
+      <w:proofErr w:type="spellStart"/>
+      <w:r>
+        <w:rPr>
+          <w:lang w:val="en-US"/>
+        </w:rPr>
+        <w:t>student</w:t>
+      </w:r>
+      <w:r>
+        <w:rPr>
+          <w:lang w:val="en-US"/>
+        </w:rPr>
+        <w:t>.getT</w:t>
+      </w:r>
+      <w:r>
+        <w:rPr>
+          <w:lang w:val="en-US"/>
+        </w:rPr>
+        <w:t>otalMark</w:t>
+      </w:r>
+      <w:proofErr w:type="spellEnd"/>
+      <w:r>
+        <w:rPr>
+          <w:lang w:val="en-US"/>
+        </w:rPr>
+        <w:t xml:space="preserve"> &lt; threshold, print</w:t>
+      </w:r>
+      <w:r>
+        <w:rPr>
+          <w:lang w:val="en-US"/>
+        </w:rPr>
+        <w:t xml:space="preserve"> Student name, ID and total mark.</w:t>
+      </w:r>
     </w:p>
     <w:sectPr>
-      <w:pgSz w:w="11906" w:h="16838" w:orient="portrait"/>
+      <w:pgSz w:w="11906" w:h="16838"/>
       <w:pgMar w:top="1440" w:right="1440" w:bottom="1440" w:left="1440" w:header="708" w:footer="708" w:gutter="0"/>
       <w:cols w:space="708"/>
       <w:docGrid w:linePitch="360"/>
@@ -406,11 +272,12 @@
 </file>
 
 <file path=word/numbering.xml><?xml version="1.0" encoding="utf-8"?>
-<w:numbering xmlns:w="http://schemas.openxmlformats.org/wordprocessingml/2006/main">
-  <w:abstractNum xmlns:w="http://schemas.openxmlformats.org/wordprocessingml/2006/main" w:abstractNumId="2">
-    <w:nsid w:val="6b8fa97b"/>
-    <w:multiLevelType xmlns:w="http://schemas.openxmlformats.org/wordprocessingml/2006/main" w:val="hybridMultilevel"/>
-    <w:lvl xmlns:w="http://schemas.openxmlformats.org/wordprocessingml/2006/main" w:ilvl="0">
+<w:numbering xmlns:wpc="http://schemas.microsoft.com/office/word/2010/wordprocessingCanvas" xmlns:cx="http://schemas.microsoft.com/office/drawing/2014/chartex" xmlns:cx1="http://schemas.microsoft.com/office/drawing/2015/9/8/chartex" xmlns:cx2="http://schemas.microsoft.com/office/drawing/2015/10/21/chartex" xmlns:cx3="http://schemas.microsoft.com/office/drawing/2016/5/9/chartex" xmlns:cx4="http://schemas.microsoft.com/office/drawing/2016/5/10/chartex" xmlns:cx5="http://schemas.microsoft.com/office/drawing/2016/5/11/chartex" xmlns:cx6="http://schemas.microsoft.com/office/drawing/2016/5/12/chartex" xmlns:cx7="http://schemas.microsoft.com/office/drawing/2016/5/13/chartex" xmlns:cx8="http://schemas.microsoft.com/office/drawing/2016/5/14/chartex" xmlns:mc="http://schemas.openxmlformats.org/markup-compatibility/2006" xmlns:aink="http://schemas.microsoft.com/office/drawing/2016/ink" xmlns:am3d="http://schemas.microsoft.com/office/drawing/2017/model3d" xmlns:o="urn:schemas-microsoft-com:office:office" xmlns:oel="http://schemas.microsoft.com/office/2019/extlst" xmlns:r="http://schemas.openxmlformats.org/officeDocument/2006/relationships" xmlns:m="http://schemas.openxmlformats.org/officeDocument/2006/math" xmlns:v="urn:schemas-microsoft-com:vml" xmlns:wp14="http://schemas.microsoft.com/office/word/2010/wordprocessingDrawing" xmlns:wp="http://schemas.openxmlformats.org/drawingml/2006/wordprocessingDrawing" xmlns:w10="urn:schemas-microsoft-com:office:word" xmlns:w="http://schemas.openxmlformats.org/wordprocessingml/2006/main" xmlns:w14="http://schemas.microsoft.com/office/word/2010/wordml" xmlns:w15="http://schemas.microsoft.com/office/word/2012/wordml" xmlns:w16cex="http://schemas.microsoft.com/office/word/2018/wordml/cex" xmlns:w16cid="http://schemas.microsoft.com/office/word/2016/wordml/cid" xmlns:w16="http://schemas.microsoft.com/office/word/2018/wordml" xmlns:w16du="http://schemas.microsoft.com/office/word/2023/wordml/word16du" xmlns:w16sdtdh="http://schemas.microsoft.com/office/word/2020/wordml/sdtdatahash" xmlns:w16se="http://schemas.microsoft.com/office/word/2015/wordml/symex" xmlns:wpg="http://schemas.microsoft.com/office/word/2010/wordprocessingGroup" xmlns:wpi="http://schemas.microsoft.com/office/word/2010/wordprocessingInk" xmlns:wne="http://schemas.microsoft.com/office/word/2006/wordml" xmlns:wps="http://schemas.microsoft.com/office/word/2010/wordprocessingShape" mc:Ignorable="w14 w15 w16se w16cid w16 w16cex w16sdtdh w16du wp14">
+  <w:abstractNum w:abstractNumId="0" w15:restartNumberingAfterBreak="0">
+    <w:nsid w:val="0AEA8418"/>
+    <w:multiLevelType w:val="hybridMultilevel"/>
+    <w:tmpl w:val="22B01432"/>
+    <w:lvl w:ilvl="0" w:tplc="0ED689DC">
       <w:start w:val="1"/>
       <w:numFmt w:val="decimal"/>
       <w:lvlText w:val="%1."/>
@@ -419,7 +286,7 @@
         <w:ind w:left="720" w:hanging="360"/>
       </w:pPr>
     </w:lvl>
-    <w:lvl xmlns:w="http://schemas.openxmlformats.org/wordprocessingml/2006/main" w:ilvl="1">
+    <w:lvl w:ilvl="1" w:tplc="2A6E0600">
       <w:start w:val="1"/>
       <w:numFmt w:val="lowerLetter"/>
       <w:lvlText w:val="%2."/>
@@ -428,7 +295,7 @@
         <w:ind w:left="1440" w:hanging="360"/>
       </w:pPr>
     </w:lvl>
-    <w:lvl xmlns:w="http://schemas.openxmlformats.org/wordprocessingml/2006/main" w:ilvl="2">
+    <w:lvl w:ilvl="2" w:tplc="99D647C4">
       <w:start w:val="1"/>
       <w:numFmt w:val="lowerRoman"/>
       <w:lvlText w:val="%3."/>
@@ -437,7 +304,7 @@
         <w:ind w:left="2160" w:hanging="180"/>
       </w:pPr>
     </w:lvl>
-    <w:lvl xmlns:w="http://schemas.openxmlformats.org/wordprocessingml/2006/main" w:ilvl="3">
+    <w:lvl w:ilvl="3" w:tplc="9E941320">
       <w:start w:val="1"/>
       <w:numFmt w:val="decimal"/>
       <w:lvlText w:val="%4."/>
@@ -446,7 +313,7 @@
         <w:ind w:left="2880" w:hanging="360"/>
       </w:pPr>
     </w:lvl>
-    <w:lvl xmlns:w="http://schemas.openxmlformats.org/wordprocessingml/2006/main" w:ilvl="4">
+    <w:lvl w:ilvl="4" w:tplc="09CE9074">
       <w:start w:val="1"/>
       <w:numFmt w:val="lowerLetter"/>
       <w:lvlText w:val="%5."/>
@@ -455,7 +322,7 @@
         <w:ind w:left="3600" w:hanging="360"/>
       </w:pPr>
     </w:lvl>
-    <w:lvl xmlns:w="http://schemas.openxmlformats.org/wordprocessingml/2006/main" w:ilvl="5">
+    <w:lvl w:ilvl="5" w:tplc="19E6FC38">
       <w:start w:val="1"/>
       <w:numFmt w:val="lowerRoman"/>
       <w:lvlText w:val="%6."/>
@@ -464,7 +331,7 @@
         <w:ind w:left="4320" w:hanging="180"/>
       </w:pPr>
     </w:lvl>
-    <w:lvl xmlns:w="http://schemas.openxmlformats.org/wordprocessingml/2006/main" w:ilvl="6">
+    <w:lvl w:ilvl="6" w:tplc="ADF8A6F2">
       <w:start w:val="1"/>
       <w:numFmt w:val="decimal"/>
       <w:lvlText w:val="%7."/>
@@ -473,7 +340,7 @@
         <w:ind w:left="5040" w:hanging="360"/>
       </w:pPr>
     </w:lvl>
-    <w:lvl xmlns:w="http://schemas.openxmlformats.org/wordprocessingml/2006/main" w:ilvl="7">
+    <w:lvl w:ilvl="7" w:tplc="0F4411A4">
       <w:start w:val="1"/>
       <w:numFmt w:val="lowerLetter"/>
       <w:lvlText w:val="%8."/>
@@ -482,7 +349,7 @@
         <w:ind w:left="5760" w:hanging="360"/>
       </w:pPr>
     </w:lvl>
-    <w:lvl xmlns:w="http://schemas.openxmlformats.org/wordprocessingml/2006/main" w:ilvl="8">
+    <w:lvl w:ilvl="8" w:tplc="15B641C0">
       <w:start w:val="1"/>
       <w:numFmt w:val="lowerRoman"/>
       <w:lvlText w:val="%9."/>
@@ -492,10 +359,11 @@
       </w:pPr>
     </w:lvl>
   </w:abstractNum>
-  <w:abstractNum xmlns:w="http://schemas.openxmlformats.org/wordprocessingml/2006/main" w:abstractNumId="1">
-    <w:nsid w:val="aea8418"/>
-    <w:multiLevelType xmlns:w="http://schemas.openxmlformats.org/wordprocessingml/2006/main" w:val="hybridMultilevel"/>
-    <w:lvl xmlns:w="http://schemas.openxmlformats.org/wordprocessingml/2006/main" w:ilvl="0">
+  <w:abstractNum w:abstractNumId="1" w15:restartNumberingAfterBreak="0">
+    <w:nsid w:val="6B8FA97B"/>
+    <w:multiLevelType w:val="hybridMultilevel"/>
+    <w:tmpl w:val="BC269D64"/>
+    <w:lvl w:ilvl="0" w:tplc="85CC4D14">
       <w:start w:val="1"/>
       <w:numFmt w:val="decimal"/>
       <w:lvlText w:val="%1."/>
@@ -504,7 +372,7 @@
         <w:ind w:left="720" w:hanging="360"/>
       </w:pPr>
     </w:lvl>
-    <w:lvl xmlns:w="http://schemas.openxmlformats.org/wordprocessingml/2006/main" w:ilvl="1">
+    <w:lvl w:ilvl="1" w:tplc="76FC222A">
       <w:start w:val="1"/>
       <w:numFmt w:val="lowerLetter"/>
       <w:lvlText w:val="%2."/>
@@ -513,7 +381,7 @@
         <w:ind w:left="1440" w:hanging="360"/>
       </w:pPr>
     </w:lvl>
-    <w:lvl xmlns:w="http://schemas.openxmlformats.org/wordprocessingml/2006/main" w:ilvl="2">
+    <w:lvl w:ilvl="2" w:tplc="1982DD10">
       <w:start w:val="1"/>
       <w:numFmt w:val="lowerRoman"/>
       <w:lvlText w:val="%3."/>
@@ -522,7 +390,7 @@
         <w:ind w:left="2160" w:hanging="180"/>
       </w:pPr>
     </w:lvl>
-    <w:lvl xmlns:w="http://schemas.openxmlformats.org/wordprocessingml/2006/main" w:ilvl="3">
+    <w:lvl w:ilvl="3" w:tplc="5C7C6924">
       <w:start w:val="1"/>
       <w:numFmt w:val="decimal"/>
       <w:lvlText w:val="%4."/>
@@ -531,7 +399,7 @@
         <w:ind w:left="2880" w:hanging="360"/>
       </w:pPr>
     </w:lvl>
-    <w:lvl xmlns:w="http://schemas.openxmlformats.org/wordprocessingml/2006/main" w:ilvl="4">
+    <w:lvl w:ilvl="4" w:tplc="F084BE62">
       <w:start w:val="1"/>
       <w:numFmt w:val="lowerLetter"/>
       <w:lvlText w:val="%5."/>
@@ -540,7 +408,7 @@
         <w:ind w:left="3600" w:hanging="360"/>
       </w:pPr>
     </w:lvl>
-    <w:lvl xmlns:w="http://schemas.openxmlformats.org/wordprocessingml/2006/main" w:ilvl="5">
+    <w:lvl w:ilvl="5" w:tplc="4C36424C">
       <w:start w:val="1"/>
       <w:numFmt w:val="lowerRoman"/>
       <w:lvlText w:val="%6."/>
@@ -549,7 +417,7 @@
         <w:ind w:left="4320" w:hanging="180"/>
       </w:pPr>
     </w:lvl>
-    <w:lvl xmlns:w="http://schemas.openxmlformats.org/wordprocessingml/2006/main" w:ilvl="6">
+    <w:lvl w:ilvl="6" w:tplc="C59443F8">
       <w:start w:val="1"/>
       <w:numFmt w:val="decimal"/>
       <w:lvlText w:val="%7."/>
@@ -558,7 +426,7 @@
         <w:ind w:left="5040" w:hanging="360"/>
       </w:pPr>
     </w:lvl>
-    <w:lvl xmlns:w="http://schemas.openxmlformats.org/wordprocessingml/2006/main" w:ilvl="7">
+    <w:lvl w:ilvl="7" w:tplc="F4F85C14">
       <w:start w:val="1"/>
       <w:numFmt w:val="lowerLetter"/>
       <w:lvlText w:val="%8."/>
@@ -567,7 +435,7 @@
         <w:ind w:left="5760" w:hanging="360"/>
       </w:pPr>
     </w:lvl>
-    <w:lvl xmlns:w="http://schemas.openxmlformats.org/wordprocessingml/2006/main" w:ilvl="8">
+    <w:lvl w:ilvl="8" w:tplc="E98A0746">
       <w:start w:val="1"/>
       <w:numFmt w:val="lowerRoman"/>
       <w:lvlText w:val="%9."/>
@@ -577,21 +445,21 @@
       </w:pPr>
     </w:lvl>
   </w:abstractNum>
-  <w:num w:numId="2">
-    <w:abstractNumId w:val="2"/>
+  <w:num w:numId="1" w16cid:durableId="1778477610">
+    <w:abstractNumId w:val="1"/>
   </w:num>
-  <w:num w:numId="1">
-    <w:abstractNumId w:val="1"/>
+  <w:num w:numId="2" w16cid:durableId="176039285">
+    <w:abstractNumId w:val="0"/>
   </w:num>
 </w:numbering>
 </file>
 
 <file path=word/styles.xml><?xml version="1.0" encoding="utf-8"?>
-<w:styles xmlns:wp14="http://schemas.microsoft.com/office/word/2010/wordprocessingDrawing" xmlns:mc="http://schemas.openxmlformats.org/markup-compatibility/2006" xmlns:r="http://schemas.openxmlformats.org/officeDocument/2006/relationships" xmlns:w="http://schemas.openxmlformats.org/wordprocessingml/2006/main" xmlns:w14="http://schemas.microsoft.com/office/word/2010/wordml" xmlns:w15="http://schemas.microsoft.com/office/word/2012/wordml" xmlns:w16se="http://schemas.microsoft.com/office/word/2015/wordml/symex" xmlns:w16cid="http://schemas.microsoft.com/office/word/2016/wordml/cid" xmlns:w16="http://schemas.microsoft.com/office/word/2018/wordml" xmlns:w16cex="http://schemas.microsoft.com/office/word/2018/wordml/cex" xmlns:w16sdtdh="http://schemas.microsoft.com/office/word/2020/wordml/sdtdatahash" mc:Ignorable="w14 w15 wp14 w16se w16cid w16 w16cex w16sdtdh">
+<w:styles xmlns:mc="http://schemas.openxmlformats.org/markup-compatibility/2006" xmlns:r="http://schemas.openxmlformats.org/officeDocument/2006/relationships" xmlns:w="http://schemas.openxmlformats.org/wordprocessingml/2006/main" xmlns:w14="http://schemas.microsoft.com/office/word/2010/wordml" xmlns:w15="http://schemas.microsoft.com/office/word/2012/wordml" xmlns:w16cex="http://schemas.microsoft.com/office/word/2018/wordml/cex" xmlns:w16cid="http://schemas.microsoft.com/office/word/2016/wordml/cid" xmlns:w16="http://schemas.microsoft.com/office/word/2018/wordml" xmlns:w16du="http://schemas.microsoft.com/office/word/2023/wordml/word16du" xmlns:w16sdtdh="http://schemas.microsoft.com/office/word/2020/wordml/sdtdatahash" xmlns:w16se="http://schemas.microsoft.com/office/word/2015/wordml/symex" mc:Ignorable="w14 w15 w16se w16cid w16 w16cex w16sdtdh w16du">
   <w:docDefaults>
     <w:rPrDefault>
       <w:rPr>
-        <w:rFonts w:asciiTheme="minorHAnsi" w:hAnsiTheme="minorHAnsi" w:eastAsiaTheme="minorHAnsi" w:cstheme="minorBidi"/>
+        <w:rFonts w:asciiTheme="minorHAnsi" w:eastAsiaTheme="minorHAnsi" w:hAnsiTheme="minorHAnsi" w:cstheme="minorBidi"/>
         <w:sz w:val="24"/>
         <w:szCs w:val="24"/>
         <w:lang w:val="pl-PL" w:eastAsia="en-US" w:bidi="ar-SA"/>
@@ -603,17 +471,17 @@
       </w:pPr>
     </w:pPrDefault>
   </w:docDefaults>
-  <w:latentStyles w:defLockedState="0" w:defUIPriority="99" w:defSemiHidden="0" w:defUnhideWhenUsed="0" w:defQFormat="0" w:count="371">
+  <w:latentStyles w:defLockedState="0" w:defUIPriority="99" w:defSemiHidden="0" w:defUnhideWhenUsed="0" w:defQFormat="0" w:count="376">
     <w:lsdException w:name="Normal" w:uiPriority="0" w:qFormat="1"/>
     <w:lsdException w:name="heading 1" w:uiPriority="9" w:qFormat="1"/>
-    <w:lsdException w:name="heading 2" w:uiPriority="9" w:semiHidden="1" w:unhideWhenUsed="1" w:qFormat="1"/>
-    <w:lsdException w:name="heading 3" w:uiPriority="9" w:semiHidden="1" w:unhideWhenUsed="1" w:qFormat="1"/>
-    <w:lsdException w:name="heading 4" w:uiPriority="9" w:semiHidden="1" w:unhideWhenUsed="1" w:qFormat="1"/>
-    <w:lsdException w:name="heading 5" w:uiPriority="9" w:semiHidden="1" w:unhideWhenUsed="1" w:qFormat="1"/>
-    <w:lsdException w:name="heading 6" w:uiPriority="9" w:semiHidden="1" w:unhideWhenUsed="1" w:qFormat="1"/>
-    <w:lsdException w:name="heading 7" w:uiPriority="9" w:semiHidden="1" w:unhideWhenUsed="1" w:qFormat="1"/>
-    <w:lsdException w:name="heading 8" w:uiPriority="9" w:semiHidden="1" w:unhideWhenUsed="1" w:qFormat="1"/>
-    <w:lsdException w:name="heading 9" w:uiPriority="9" w:semiHidden="1" w:unhideWhenUsed="1" w:qFormat="1"/>
+    <w:lsdException w:name="heading 2" w:semiHidden="1" w:uiPriority="9" w:unhideWhenUsed="1" w:qFormat="1"/>
+    <w:lsdException w:name="heading 3" w:semiHidden="1" w:uiPriority="9" w:unhideWhenUsed="1" w:qFormat="1"/>
+    <w:lsdException w:name="heading 4" w:semiHidden="1" w:uiPriority="9" w:unhideWhenUsed="1" w:qFormat="1"/>
+    <w:lsdException w:name="heading 5" w:semiHidden="1" w:uiPriority="9" w:unhideWhenUsed="1" w:qFormat="1"/>
+    <w:lsdException w:name="heading 6" w:semiHidden="1" w:uiPriority="9" w:unhideWhenUsed="1" w:qFormat="1"/>
+    <w:lsdException w:name="heading 7" w:semiHidden="1" w:uiPriority="9" w:unhideWhenUsed="1" w:qFormat="1"/>
+    <w:lsdException w:name="heading 8" w:semiHidden="1" w:uiPriority="9" w:unhideWhenUsed="1" w:qFormat="1"/>
+    <w:lsdException w:name="heading 9" w:semiHidden="1" w:uiPriority="9" w:unhideWhenUsed="1" w:qFormat="1"/>
     <w:lsdException w:name="index 1" w:semiHidden="1" w:unhideWhenUsed="1"/>
     <w:lsdException w:name="index 2" w:semiHidden="1" w:unhideWhenUsed="1"/>
     <w:lsdException w:name="index 3" w:semiHidden="1" w:unhideWhenUsed="1"/>
@@ -623,22 +491,22 @@
     <w:lsdException w:name="index 7" w:semiHidden="1" w:unhideWhenUsed="1"/>
     <w:lsdException w:name="index 8" w:semiHidden="1" w:unhideWhenUsed="1"/>
     <w:lsdException w:name="index 9" w:semiHidden="1" w:unhideWhenUsed="1"/>
-    <w:lsdException w:name="toc 1" w:uiPriority="39" w:semiHidden="1" w:unhideWhenUsed="1"/>
-    <w:lsdException w:name="toc 2" w:uiPriority="39" w:semiHidden="1" w:unhideWhenUsed="1"/>
-    <w:lsdException w:name="toc 3" w:uiPriority="39" w:semiHidden="1" w:unhideWhenUsed="1"/>
-    <w:lsdException w:name="toc 4" w:uiPriority="39" w:semiHidden="1" w:unhideWhenUsed="1"/>
-    <w:lsdException w:name="toc 5" w:uiPriority="39" w:semiHidden="1" w:unhideWhenUsed="1"/>
-    <w:lsdException w:name="toc 6" w:uiPriority="39" w:semiHidden="1" w:unhideWhenUsed="1"/>
-    <w:lsdException w:name="toc 7" w:uiPriority="39" w:semiHidden="1" w:unhideWhenUsed="1"/>
-    <w:lsdException w:name="toc 8" w:uiPriority="39" w:semiHidden="1" w:unhideWhenUsed="1"/>
-    <w:lsdException w:name="toc 9" w:uiPriority="39" w:semiHidden="1" w:unhideWhenUsed="1"/>
+    <w:lsdException w:name="toc 1" w:semiHidden="1" w:uiPriority="39" w:unhideWhenUsed="1"/>
+    <w:lsdException w:name="toc 2" w:semiHidden="1" w:uiPriority="39" w:unhideWhenUsed="1"/>
+    <w:lsdException w:name="toc 3" w:semiHidden="1" w:uiPriority="39" w:unhideWhenUsed="1"/>
+    <w:lsdException w:name="toc 4" w:semiHidden="1" w:uiPriority="39" w:unhideWhenUsed="1"/>
+    <w:lsdException w:name="toc 5" w:semiHidden="1" w:uiPriority="39" w:unhideWhenUsed="1"/>
+    <w:lsdException w:name="toc 6" w:semiHidden="1" w:uiPriority="39" w:unhideWhenUsed="1"/>
+    <w:lsdException w:name="toc 7" w:semiHidden="1" w:uiPriority="39" w:unhideWhenUsed="1"/>
+    <w:lsdException w:name="toc 8" w:semiHidden="1" w:uiPriority="39" w:unhideWhenUsed="1"/>
+    <w:lsdException w:name="toc 9" w:semiHidden="1" w:uiPriority="39" w:unhideWhenUsed="1"/>
     <w:lsdException w:name="Normal Indent" w:semiHidden="1" w:unhideWhenUsed="1"/>
     <w:lsdException w:name="footnote text" w:semiHidden="1" w:unhideWhenUsed="1"/>
     <w:lsdException w:name="annotation text" w:semiHidden="1" w:unhideWhenUsed="1"/>
     <w:lsdException w:name="header" w:semiHidden="1" w:unhideWhenUsed="1"/>
     <w:lsdException w:name="footer" w:semiHidden="1" w:unhideWhenUsed="1"/>
     <w:lsdException w:name="index heading" w:semiHidden="1" w:unhideWhenUsed="1"/>
-    <w:lsdException w:name="caption" w:uiPriority="35" w:semiHidden="1" w:unhideWhenUsed="1" w:qFormat="1"/>
+    <w:lsdException w:name="caption" w:semiHidden="1" w:uiPriority="35" w:unhideWhenUsed="1" w:qFormat="1"/>
     <w:lsdException w:name="table of figures" w:semiHidden="1" w:unhideWhenUsed="1"/>
     <w:lsdException w:name="envelope address" w:semiHidden="1" w:unhideWhenUsed="1"/>
     <w:lsdException w:name="envelope return" w:semiHidden="1" w:unhideWhenUsed="1"/>
@@ -669,7 +537,7 @@
     <w:lsdException w:name="Title" w:uiPriority="10" w:qFormat="1"/>
     <w:lsdException w:name="Closing" w:semiHidden="1" w:unhideWhenUsed="1"/>
     <w:lsdException w:name="Signature" w:semiHidden="1" w:unhideWhenUsed="1"/>
-    <w:lsdException w:name="Default Paragraph Font" w:uiPriority="1" w:semiHidden="1" w:unhideWhenUsed="1"/>
+    <w:lsdException w:name="Default Paragraph Font" w:semiHidden="1" w:uiPriority="1" w:unhideWhenUsed="1"/>
     <w:lsdException w:name="Body Text" w:semiHidden="1" w:unhideWhenUsed="1"/>
     <w:lsdException w:name="Body Text Indent" w:semiHidden="1" w:unhideWhenUsed="1"/>
     <w:lsdException w:name="List Continue" w:semiHidden="1" w:unhideWhenUsed="1"/>
@@ -869,8 +737,8 @@
     <w:lsdException w:name="Subtle Reference" w:uiPriority="31" w:qFormat="1"/>
     <w:lsdException w:name="Intense Reference" w:uiPriority="32" w:qFormat="1"/>
     <w:lsdException w:name="Book Title" w:uiPriority="33" w:qFormat="1"/>
-    <w:lsdException w:name="Bibliography" w:uiPriority="37" w:semiHidden="1" w:unhideWhenUsed="1"/>
-    <w:lsdException w:name="TOC Heading" w:uiPriority="39" w:semiHidden="1" w:unhideWhenUsed="1" w:qFormat="1"/>
+    <w:lsdException w:name="Bibliography" w:semiHidden="1" w:uiPriority="37" w:unhideWhenUsed="1"/>
+    <w:lsdException w:name="TOC Heading" w:semiHidden="1" w:uiPriority="39" w:unhideWhenUsed="1" w:qFormat="1"/>
     <w:lsdException w:name="Plain Table 1" w:uiPriority="41"/>
     <w:lsdException w:name="Plain Table 2" w:uiPriority="42"/>
     <w:lsdException w:name="Plain Table 3" w:uiPriority="43"/>
@@ -975,18 +843,23 @@
     <w:lsdException w:name="List Table 5 Dark Accent 6" w:uiPriority="50"/>
     <w:lsdException w:name="List Table 6 Colorful Accent 6" w:uiPriority="51"/>
     <w:lsdException w:name="List Table 7 Colorful Accent 6" w:uiPriority="52"/>
+    <w:lsdException w:name="Mention" w:semiHidden="1" w:unhideWhenUsed="1"/>
+    <w:lsdException w:name="Smart Hyperlink" w:semiHidden="1" w:unhideWhenUsed="1"/>
+    <w:lsdException w:name="Hashtag" w:semiHidden="1" w:unhideWhenUsed="1"/>
+    <w:lsdException w:name="Unresolved Mention" w:semiHidden="1" w:unhideWhenUsed="1"/>
+    <w:lsdException w:name="Smart Link" w:semiHidden="1" w:unhideWhenUsed="1"/>
   </w:latentStyles>
-  <w:style w:type="paragraph" w:styleId="Normal" w:default="1">
+  <w:style w:type="paragraph" w:default="1" w:styleId="Normal">
     <w:name w:val="Normal"/>
     <w:qFormat/>
   </w:style>
-  <w:style w:type="character" w:styleId="DefaultParagraphFont" w:default="1">
+  <w:style w:type="character" w:default="1" w:styleId="DefaultParagraphFont">
     <w:name w:val="Default Paragraph Font"/>
     <w:uiPriority w:val="1"/>
     <w:semiHidden/>
     <w:unhideWhenUsed/>
   </w:style>
-  <w:style w:type="table" w:styleId="TableNormal" w:default="1">
+  <w:style w:type="table" w:default="1" w:styleId="TableNormal">
     <w:name w:val="Normal Table"/>
     <w:uiPriority w:val="99"/>
     <w:semiHidden/>
@@ -1001,27 +874,27 @@
       </w:tblCellMar>
     </w:tblPr>
   </w:style>
-  <w:style w:type="numbering" w:styleId="NoList" w:default="1">
+  <w:style w:type="numbering" w:default="1" w:styleId="NoList">
     <w:name w:val="No List"/>
     <w:uiPriority w:val="99"/>
     <w:semiHidden/>
     <w:unhideWhenUsed/>
   </w:style>
-  <w:style xmlns:w14="http://schemas.microsoft.com/office/word/2010/wordml" xmlns:mc="http://schemas.openxmlformats.org/markup-compatibility/2006" xmlns:w="http://schemas.openxmlformats.org/wordprocessingml/2006/main" w:type="paragraph" w:styleId="ListParagraph" mc:Ignorable="w14">
-    <w:name xmlns:w="http://schemas.openxmlformats.org/wordprocessingml/2006/main" w:val="List Paragraph"/>
-    <w:basedOn xmlns:w="http://schemas.openxmlformats.org/wordprocessingml/2006/main" w:val="Normal"/>
-    <w:uiPriority xmlns:w="http://schemas.openxmlformats.org/wordprocessingml/2006/main" w:val="34"/>
-    <w:qFormat xmlns:w="http://schemas.openxmlformats.org/wordprocessingml/2006/main"/>
-    <w:pPr xmlns:w="http://schemas.openxmlformats.org/wordprocessingml/2006/main">
-      <w:ind xmlns:w="http://schemas.openxmlformats.org/wordprocessingml/2006/main" w:left="720"/>
-      <w:contextualSpacing xmlns:w="http://schemas.openxmlformats.org/wordprocessingml/2006/main"/>
+  <w:style w:type="paragraph" w:styleId="ListParagraph">
+    <w:name w:val="List Paragraph"/>
+    <w:basedOn w:val="Normal"/>
+    <w:uiPriority w:val="34"/>
+    <w:qFormat/>
+    <w:pPr>
+      <w:ind w:left="720"/>
+      <w:contextualSpacing/>
     </w:pPr>
   </w:style>
 </w:styles>
 </file>
 
 <file path=word/theme/theme1.xml><?xml version="1.0" encoding="utf-8"?>
-<a:theme xmlns:thm15="http://schemas.microsoft.com/office/thememl/2012/main" xmlns:a="http://schemas.openxmlformats.org/drawingml/2006/main" name="Office Theme">
+<a:theme xmlns:a="http://schemas.openxmlformats.org/drawingml/2006/main" name="Office Theme">
   <a:themeElements>
     <a:clrScheme name="Office">
       <a:dk1>

</xml_diff>